<commit_message>
formatting update on Lab40
</commit_message>
<xml_diff>
--- a/Lab_40_Swanson.docx
+++ b/Lab_40_Swanson.docx
@@ -25622,6 +25622,8 @@
           <w:sz w:val="24"/>
         </w:rPr>
       </w:pPr>
+      <w:bookmarkStart w:id="0" w:name="_GoBack"/>
+      <w:bookmarkEnd w:id="0"/>
     </w:p>
     <w:p>
       <w:pPr>
@@ -25638,7 +25640,7 @@
       <w:r>
         <w:rPr>
           <w:rFonts w:ascii="TimesNewRomanPSMT" w:eastAsia="TimesNewRomanPSMT" w:hAnsi="TimesNewRomanPSMT" w:cs="TimesNewRomanPSMT"/>
-          <w:sz w:val="24"/>
+          <w:sz w:val="20"/>
         </w:rPr>
         <w:t>F(A,B,C,D,E)=m0,m1.m4,m5,m16,m17,m21,m25,m29</w:t>
       </w:r>
@@ -27649,14 +27651,14 @@
         </w:numPr>
         <w:spacing w:after="0" w:line="240" w:lineRule="auto"/>
         <w:rPr>
-          <w:rFonts w:ascii="Times" w:eastAsia="Times" w:hAnsi="Times" w:cs="Times"/>
+          <w:rFonts w:ascii="TimesNewRomanPSMT" w:eastAsia="TimesNewRomanPSMT" w:hAnsi="TimesNewRomanPSMT" w:cs="TimesNewRomanPSMT"/>
           <w:sz w:val="20"/>
         </w:rPr>
       </w:pPr>
       <w:r>
         <w:rPr>
           <w:rFonts w:ascii="TimesNewRomanPSMT" w:eastAsia="TimesNewRomanPSMT" w:hAnsi="TimesNewRomanPSMT" w:cs="TimesNewRomanPSMT"/>
-          <w:sz w:val="24"/>
+          <w:sz w:val="20"/>
         </w:rPr>
         <w:t>F(</w:t>
       </w:r>
@@ -27664,7 +27666,7 @@
       <w:r>
         <w:rPr>
           <w:rFonts w:ascii="TimesNewRomanPSMT" w:eastAsia="TimesNewRomanPSMT" w:hAnsi="TimesNewRomanPSMT" w:cs="TimesNewRomanPSMT"/>
-          <w:sz w:val="24"/>
+          <w:sz w:val="20"/>
         </w:rPr>
         <w:t>w,x,y,z</w:t>
       </w:r>
@@ -27672,21 +27674,21 @@
       <w:r>
         <w:rPr>
           <w:rFonts w:ascii="TimesNewRomanPSMT" w:eastAsia="TimesNewRomanPSMT" w:hAnsi="TimesNewRomanPSMT" w:cs="TimesNewRomanPSMT"/>
-          <w:sz w:val="24"/>
+          <w:sz w:val="20"/>
         </w:rPr>
         <w:t xml:space="preserve">) = </w:t>
       </w:r>
       <w:r>
         <w:rPr>
-          <w:rFonts w:ascii="Calibri" w:eastAsia="Calibri" w:hAnsi="Calibri" w:cs="Calibri"/>
-          <w:sz w:val="24"/>
+          <w:rFonts w:ascii="TimesNewRomanPSMT" w:eastAsia="TimesNewRomanPSMT" w:hAnsi="TimesNewRomanPSMT" w:cs="TimesNewRomanPSMT"/>
+          <w:sz w:val="20"/>
         </w:rPr>
         <w:t>Σ</w:t>
       </w:r>
       <w:r>
         <w:rPr>
           <w:rFonts w:ascii="TimesNewRomanPSMT" w:eastAsia="TimesNewRomanPSMT" w:hAnsi="TimesNewRomanPSMT" w:cs="TimesNewRomanPSMT"/>
-          <w:sz w:val="24"/>
+          <w:sz w:val="20"/>
         </w:rPr>
         <w:t xml:space="preserve"> (2,3,10,11,12,13,14,15)</w:t>
       </w:r>
@@ -28700,13 +28702,20 @@
     </w:p>
     <w:p>
       <w:pPr>
-        <w:spacing w:after="0" w:line="240" w:lineRule="auto"/>
         <w:rPr>
           <w:rFonts w:ascii="Times New Roman" w:eastAsia="Times New Roman" w:hAnsi="Times New Roman" w:cs="Times New Roman"/>
           <w:color w:val="000000"/>
           <w:sz w:val="24"/>
         </w:rPr>
       </w:pPr>
+      <w:r>
+        <w:rPr>
+          <w:rFonts w:ascii="Times New Roman" w:eastAsia="Times New Roman" w:hAnsi="Times New Roman" w:cs="Times New Roman"/>
+          <w:color w:val="000000"/>
+          <w:sz w:val="24"/>
+        </w:rPr>
+        <w:br w:type="page"/>
+      </w:r>
     </w:p>
     <w:p>
       <w:pPr>
@@ -28726,14 +28735,14 @@
         </w:numPr>
         <w:spacing w:after="0" w:line="240" w:lineRule="auto"/>
         <w:rPr>
-          <w:rFonts w:ascii="Times" w:eastAsia="Times" w:hAnsi="Times" w:cs="Times"/>
+          <w:rFonts w:ascii="TimesNewRomanPSMT" w:eastAsia="TimesNewRomanPSMT" w:hAnsi="TimesNewRomanPSMT" w:cs="TimesNewRomanPSMT"/>
           <w:sz w:val="20"/>
         </w:rPr>
       </w:pPr>
       <w:r>
         <w:rPr>
           <w:rFonts w:ascii="TimesNewRomanPSMT" w:eastAsia="TimesNewRomanPSMT" w:hAnsi="TimesNewRomanPSMT" w:cs="TimesNewRomanPSMT"/>
-          <w:sz w:val="24"/>
+          <w:sz w:val="20"/>
         </w:rPr>
         <w:t>F(</w:t>
       </w:r>
@@ -28741,7 +28750,7 @@
       <w:r>
         <w:rPr>
           <w:rFonts w:ascii="TimesNewRomanPSMT" w:eastAsia="TimesNewRomanPSMT" w:hAnsi="TimesNewRomanPSMT" w:cs="TimesNewRomanPSMT"/>
-          <w:sz w:val="24"/>
+          <w:sz w:val="20"/>
         </w:rPr>
         <w:t>x,y,z</w:t>
       </w:r>
@@ -28749,21 +28758,21 @@
       <w:r>
         <w:rPr>
           <w:rFonts w:ascii="TimesNewRomanPSMT" w:eastAsia="TimesNewRomanPSMT" w:hAnsi="TimesNewRomanPSMT" w:cs="TimesNewRomanPSMT"/>
-          <w:sz w:val="24"/>
+          <w:sz w:val="20"/>
         </w:rPr>
         <w:t xml:space="preserve">) = </w:t>
       </w:r>
       <w:r>
         <w:rPr>
-          <w:rFonts w:ascii="Calibri" w:eastAsia="Calibri" w:hAnsi="Calibri" w:cs="Calibri"/>
-          <w:sz w:val="24"/>
+          <w:rFonts w:ascii="TimesNewRomanPSMT" w:eastAsia="TimesNewRomanPSMT" w:hAnsi="TimesNewRomanPSMT" w:cs="TimesNewRomanPSMT"/>
+          <w:sz w:val="20"/>
         </w:rPr>
         <w:t>Σ</w:t>
       </w:r>
       <w:r>
         <w:rPr>
           <w:rFonts w:ascii="TimesNewRomanPSMT" w:eastAsia="TimesNewRomanPSMT" w:hAnsi="TimesNewRomanPSMT" w:cs="TimesNewRomanPSMT"/>
-          <w:sz w:val="24"/>
+          <w:sz w:val="20"/>
         </w:rPr>
         <w:t xml:space="preserve"> (0,2,6,7)</w:t>
       </w:r>
@@ -29278,7 +29287,6 @@
                 <w:color w:val="000000"/>
                 <w:sz w:val="24"/>
               </w:rPr>
-              <w:lastRenderedPageBreak/>
               <w:t>1</w:t>
             </w:r>
           </w:p>
@@ -31708,8 +31716,6 @@
           <w:sz w:val="24"/>
         </w:rPr>
       </w:pPr>
-      <w:bookmarkStart w:id="0" w:name="_GoBack"/>
-      <w:bookmarkEnd w:id="0"/>
     </w:p>
     <w:sectPr>
       <w:pgSz w:w="12240" w:h="15840"/>

</xml_diff>